<commit_message>
second commit to commits branch
</commit_message>
<xml_diff>
--- a/Hi.docx
+++ b/Hi.docx
@@ -5,7 +5,19 @@
     <w:p>
       <w:pPr>
         <w:rPr>
-          <w:rFonts w:hint="cs"/>
+          <w:lang w:val="en-US"/>
+        </w:rPr>
+      </w:pPr>
+      <w:r>
+        <w:rPr>
+          <w:lang w:val="en-US"/>
+        </w:rPr>
+        <w:t>Hi</w:t>
+      </w:r>
+    </w:p>
+    <w:p>
+      <w:pPr>
+        <w:rPr>
           <w:rtl/>
           <w:lang w:val="en-US"/>
         </w:rPr>
@@ -14,7 +26,20 @@
         <w:rPr>
           <w:lang w:val="en-US"/>
         </w:rPr>
-        <w:t>Hi</w:t>
+        <w:t>2</w:t>
+      </w:r>
+      <w:r>
+        <w:rPr>
+          <w:vertAlign w:val="superscript"/>
+          <w:lang w:val="en-US"/>
+        </w:rPr>
+        <w:t>nd</w:t>
+      </w:r>
+      <w:r>
+        <w:rPr>
+          <w:lang w:val="en-US"/>
+        </w:rPr>
+        <w:t xml:space="preserve"> commit</w:t>
       </w:r>
     </w:p>
     <w:sectPr>

</xml_diff>

<commit_message>
3rd commit to master branch
</commit_message>
<xml_diff>
--- a/Hi.docx
+++ b/Hi.docx
@@ -18,7 +18,6 @@
     <w:p>
       <w:pPr>
         <w:rPr>
-          <w:rtl/>
           <w:lang w:val="en-US"/>
         </w:rPr>
       </w:pPr>
@@ -34,6 +33,33 @@
           <w:lang w:val="en-US"/>
         </w:rPr>
         <w:t>nd</w:t>
+      </w:r>
+      <w:r>
+        <w:rPr>
+          <w:lang w:val="en-US"/>
+        </w:rPr>
+        <w:t xml:space="preserve"> commit</w:t>
+      </w:r>
+    </w:p>
+    <w:p>
+      <w:pPr>
+        <w:rPr>
+          <w:rtl/>
+          <w:lang w:val="en-US"/>
+        </w:rPr>
+      </w:pPr>
+      <w:r>
+        <w:rPr>
+          <w:lang w:val="en-US"/>
+        </w:rPr>
+        <w:t>3</w:t>
+      </w:r>
+      <w:r>
+        <w:rPr>
+          <w:vertAlign w:val="superscript"/>
+          <w:lang w:val="en-US"/>
+        </w:rPr>
+        <w:t>rd</w:t>
       </w:r>
       <w:r>
         <w:rPr>

</xml_diff>